<commit_message>
Fixed things in procedure
The second to last paragraph in the methodology had a lot of inaccuracies, which I have now corrected.
</commit_message>
<xml_diff>
--- a/MA441Hon Team Project 1-4.docx
+++ b/MA441Hon Team Project 1-4.docx
@@ -2755,72 +2755,783 @@
           <w:rFonts w:ascii="Times New Roman" w:hAnsi="Times New Roman" w:cs="Times New Roman"/>
           <w:sz w:val="24"/>
         </w:rPr>
-        <w:t xml:space="preserve">For the full Fourier series, the value of </w:t>
-      </w:r>
-      <w:proofErr w:type="spellStart"/>
-      <w:r>
+        <w:t>For the cosine series expansion, it is possible to simply integrate over the data once and multiply by two for each coefficient. This works because for a cosine series the data is extended as an even periodic function, so the data will be symmetrical about the y axis and both halves of the integration will be equal. This does not work for the full Fourier series because instead of being reflected, the data is copied and translated for its extension. Due to this, it is necessary to integrate over the data twice, with the cosine and sine functions within the integration shifted by one period. The equations from these simplifications can be seen below.</w:t>
+      </w:r>
+    </w:p>
+    <w:p>
+      <w:pPr>
         <w:rPr>
           <w:rFonts w:ascii="Times New Roman" w:hAnsi="Times New Roman" w:cs="Times New Roman"/>
           <w:sz w:val="24"/>
         </w:rPr>
-        <w:t>b</w:t>
-      </w:r>
+      </w:pPr>
       <w:r>
         <w:rPr>
           <w:rFonts w:ascii="Times New Roman" w:hAnsi="Times New Roman" w:cs="Times New Roman"/>
           <w:sz w:val="24"/>
-          <w:vertAlign w:val="subscript"/>
-        </w:rPr>
-        <w:t>n</w:t>
-      </w:r>
-      <w:proofErr w:type="spellEnd"/>
-      <w:r>
+        </w:rPr>
+        <w:t>Cosine series:</w:t>
+      </w:r>
+    </w:p>
+    <w:p>
+      <w:pPr>
+        <w:rPr>
+          <w:rFonts w:ascii="Times New Roman" w:eastAsiaTheme="minorEastAsia" w:hAnsi="Times New Roman" w:cs="Times New Roman"/>
+        </w:rPr>
+      </w:pPr>
+      <m:oMathPara>
+        <m:oMath>
+          <m:sSub>
+            <m:sSubPr>
+              <m:ctrlPr>
+                <w:rPr>
+                  <w:rFonts w:ascii="Cambria Math" w:hAnsi="Cambria Math"/>
+                  <w:i/>
+                </w:rPr>
+              </m:ctrlPr>
+            </m:sSubPr>
+            <m:e>
+              <m:r>
+                <w:rPr>
+                  <w:rFonts w:ascii="Cambria Math" w:hAnsi="Cambria Math"/>
+                </w:rPr>
+                <m:t>a</m:t>
+              </m:r>
+            </m:e>
+            <m:sub>
+              <m:r>
+                <w:rPr>
+                  <w:rFonts w:ascii="Cambria Math" w:hAnsi="Cambria Math"/>
+                </w:rPr>
+                <m:t>n</m:t>
+              </m:r>
+            </m:sub>
+          </m:sSub>
+          <m:r>
+            <w:rPr>
+              <w:rFonts w:ascii="Cambria Math" w:hAnsi="Cambria Math"/>
+            </w:rPr>
+            <m:t>=</m:t>
+          </m:r>
+          <m:f>
+            <m:fPr>
+              <m:ctrlPr>
+                <w:rPr>
+                  <w:rFonts w:ascii="Cambria Math" w:hAnsi="Cambria Math"/>
+                  <w:i/>
+                </w:rPr>
+              </m:ctrlPr>
+            </m:fPr>
+            <m:num>
+              <m:r>
+                <w:rPr>
+                  <w:rFonts w:ascii="Cambria Math" w:hAnsi="Cambria Math"/>
+                </w:rPr>
+                <m:t>2</m:t>
+              </m:r>
+            </m:num>
+            <m:den>
+              <m:r>
+                <w:rPr>
+                  <w:rFonts w:ascii="Cambria Math" w:hAnsi="Cambria Math"/>
+                </w:rPr>
+                <m:t>50</m:t>
+              </m:r>
+            </m:den>
+          </m:f>
+          <m:nary>
+            <m:naryPr>
+              <m:chr m:val="∑"/>
+              <m:limLoc m:val="undOvr"/>
+              <m:ctrlPr>
+                <w:rPr>
+                  <w:rFonts w:ascii="Cambria Math" w:hAnsi="Cambria Math"/>
+                  <w:i/>
+                </w:rPr>
+              </m:ctrlPr>
+            </m:naryPr>
+            <m:sub>
+              <m:r>
+                <w:rPr>
+                  <w:rFonts w:ascii="Cambria Math" w:hAnsi="Cambria Math"/>
+                </w:rPr>
+                <m:t>t</m:t>
+              </m:r>
+              <m:r>
+                <w:rPr>
+                  <w:rFonts w:ascii="Cambria Math" w:hAnsi="Cambria Math"/>
+                </w:rPr>
+                <m:t>=</m:t>
+              </m:r>
+              <m:r>
+                <w:rPr>
+                  <w:rFonts w:ascii="Cambria Math" w:hAnsi="Cambria Math"/>
+                </w:rPr>
+                <m:t>850</m:t>
+              </m:r>
+            </m:sub>
+            <m:sup>
+              <m:r>
+                <w:rPr>
+                  <w:rFonts w:ascii="Cambria Math" w:hAnsi="Cambria Math"/>
+                </w:rPr>
+                <m:t>900</m:t>
+              </m:r>
+            </m:sup>
+            <m:e>
+              <m:r>
+                <w:rPr>
+                  <w:rFonts w:ascii="Cambria Math" w:hAnsi="Cambria Math"/>
+                </w:rPr>
+                <m:t>f(x)</m:t>
+              </m:r>
+              <m:func>
+                <m:funcPr>
+                  <m:ctrlPr>
+                    <w:rPr>
+                      <w:rFonts w:ascii="Cambria Math" w:hAnsi="Cambria Math"/>
+                    </w:rPr>
+                  </m:ctrlPr>
+                </m:funcPr>
+                <m:fName>
+                  <m:r>
+                    <m:rPr>
+                      <m:sty m:val="p"/>
+                    </m:rPr>
+                    <w:rPr>
+                      <w:rFonts w:ascii="Cambria Math" w:hAnsi="Cambria Math"/>
+                    </w:rPr>
+                    <m:t>cos</m:t>
+                  </m:r>
+                </m:fName>
+                <m:e>
+                  <m:f>
+                    <m:fPr>
+                      <m:ctrlPr>
+                        <w:rPr>
+                          <w:rFonts w:ascii="Cambria Math" w:hAnsi="Cambria Math"/>
+                          <w:i/>
+                        </w:rPr>
+                      </m:ctrlPr>
+                    </m:fPr>
+                    <m:num>
+                      <m:r>
+                        <w:rPr>
+                          <w:rFonts w:ascii="Cambria Math" w:hAnsi="Cambria Math"/>
+                        </w:rPr>
+                        <m:t>nπt</m:t>
+                      </m:r>
+                    </m:num>
+                    <m:den>
+                      <m:r>
+                        <w:rPr>
+                          <w:rFonts w:ascii="Cambria Math" w:hAnsi="Cambria Math"/>
+                        </w:rPr>
+                        <m:t>50</m:t>
+                      </m:r>
+                    </m:den>
+                  </m:f>
+                </m:e>
+              </m:func>
+            </m:e>
+          </m:nary>
+          <m:r>
+            <w:rPr>
+              <w:rFonts w:ascii="Cambria Math" w:hAnsi="Cambria Math"/>
+            </w:rPr>
+            <m:t>δ</m:t>
+          </m:r>
+          <m:r>
+            <w:rPr>
+              <w:rFonts w:ascii="Cambria Math" w:hAnsi="Cambria Math"/>
+            </w:rPr>
+            <m:t>t</m:t>
+          </m:r>
+        </m:oMath>
+      </m:oMathPara>
+    </w:p>
+    <w:p>
+      <w:pPr>
+        <w:rPr>
+          <w:rFonts w:ascii="Times New Roman" w:eastAsiaTheme="minorEastAsia" w:hAnsi="Times New Roman" w:cs="Times New Roman"/>
+        </w:rPr>
+      </w:pPr>
+      <w:r>
+        <w:rPr>
+          <w:rFonts w:ascii="Times New Roman" w:eastAsiaTheme="minorEastAsia" w:hAnsi="Times New Roman" w:cs="Times New Roman"/>
+        </w:rPr>
+        <w:t>Fourier series:</w:t>
+      </w:r>
+    </w:p>
+    <w:p>
+      <w:pPr>
+        <w:rPr>
+          <w:rFonts w:ascii="Times New Roman" w:eastAsiaTheme="minorEastAsia" w:hAnsi="Times New Roman" w:cs="Times New Roman"/>
+        </w:rPr>
+      </w:pPr>
+      <m:oMathPara>
+        <m:oMath>
+          <m:sSub>
+            <m:sSubPr>
+              <m:ctrlPr>
+                <w:rPr>
+                  <w:rFonts w:ascii="Cambria Math" w:hAnsi="Cambria Math"/>
+                  <w:i/>
+                </w:rPr>
+              </m:ctrlPr>
+            </m:sSubPr>
+            <m:e>
+              <m:r>
+                <w:rPr>
+                  <w:rFonts w:ascii="Cambria Math" w:hAnsi="Cambria Math"/>
+                </w:rPr>
+                <m:t>a</m:t>
+              </m:r>
+            </m:e>
+            <m:sub>
+              <m:r>
+                <w:rPr>
+                  <w:rFonts w:ascii="Cambria Math" w:hAnsi="Cambria Math"/>
+                </w:rPr>
+                <m:t>n</m:t>
+              </m:r>
+            </m:sub>
+          </m:sSub>
+          <m:r>
+            <w:rPr>
+              <w:rFonts w:ascii="Cambria Math" w:hAnsi="Cambria Math"/>
+            </w:rPr>
+            <m:t>=</m:t>
+          </m:r>
+          <m:f>
+            <m:fPr>
+              <m:ctrlPr>
+                <w:rPr>
+                  <w:rFonts w:ascii="Cambria Math" w:hAnsi="Cambria Math"/>
+                  <w:i/>
+                </w:rPr>
+              </m:ctrlPr>
+            </m:fPr>
+            <m:num>
+              <m:r>
+                <w:rPr>
+                  <w:rFonts w:ascii="Cambria Math" w:hAnsi="Cambria Math"/>
+                </w:rPr>
+                <m:t>1</m:t>
+              </m:r>
+            </m:num>
+            <m:den>
+              <m:r>
+                <w:rPr>
+                  <w:rFonts w:ascii="Cambria Math" w:hAnsi="Cambria Math"/>
+                </w:rPr>
+                <m:t>50</m:t>
+              </m:r>
+            </m:den>
+          </m:f>
+          <m:nary>
+            <m:naryPr>
+              <m:chr m:val="∑"/>
+              <m:limLoc m:val="undOvr"/>
+              <m:ctrlPr>
+                <w:rPr>
+                  <w:rFonts w:ascii="Cambria Math" w:hAnsi="Cambria Math"/>
+                  <w:i/>
+                </w:rPr>
+              </m:ctrlPr>
+            </m:naryPr>
+            <m:sub>
+              <m:r>
+                <w:rPr>
+                  <w:rFonts w:ascii="Cambria Math" w:hAnsi="Cambria Math"/>
+                </w:rPr>
+                <m:t>t=850</m:t>
+              </m:r>
+            </m:sub>
+            <m:sup>
+              <m:r>
+                <w:rPr>
+                  <w:rFonts w:ascii="Cambria Math" w:hAnsi="Cambria Math"/>
+                </w:rPr>
+                <m:t>900</m:t>
+              </m:r>
+            </m:sup>
+            <m:e>
+              <m:r>
+                <w:rPr>
+                  <w:rFonts w:ascii="Cambria Math" w:hAnsi="Cambria Math"/>
+                </w:rPr>
+                <m:t>f</m:t>
+              </m:r>
+              <m:d>
+                <m:dPr>
+                  <m:ctrlPr>
+                    <w:rPr>
+                      <w:rFonts w:ascii="Cambria Math" w:hAnsi="Cambria Math"/>
+                      <w:i/>
+                    </w:rPr>
+                  </m:ctrlPr>
+                </m:dPr>
+                <m:e>
+                  <m:r>
+                    <w:rPr>
+                      <w:rFonts w:ascii="Cambria Math" w:hAnsi="Cambria Math"/>
+                    </w:rPr>
+                    <m:t>x</m:t>
+                  </m:r>
+                </m:e>
+              </m:d>
+              <m:r>
+                <w:rPr>
+                  <w:rFonts w:ascii="Cambria Math" w:hAnsi="Cambria Math"/>
+                </w:rPr>
+                <m:t>(</m:t>
+              </m:r>
+              <m:func>
+                <m:funcPr>
+                  <m:ctrlPr>
+                    <w:rPr>
+                      <w:rFonts w:ascii="Cambria Math" w:hAnsi="Cambria Math"/>
+                    </w:rPr>
+                  </m:ctrlPr>
+                </m:funcPr>
+                <m:fName>
+                  <m:r>
+                    <m:rPr>
+                      <m:sty m:val="p"/>
+                    </m:rPr>
+                    <w:rPr>
+                      <w:rFonts w:ascii="Cambria Math" w:hAnsi="Cambria Math"/>
+                    </w:rPr>
+                    <m:t>cos</m:t>
+                  </m:r>
+                </m:fName>
+                <m:e>
+                  <m:f>
+                    <m:fPr>
+                      <m:ctrlPr>
+                        <w:rPr>
+                          <w:rFonts w:ascii="Cambria Math" w:hAnsi="Cambria Math"/>
+                          <w:i/>
+                        </w:rPr>
+                      </m:ctrlPr>
+                    </m:fPr>
+                    <m:num>
+                      <m:r>
+                        <w:rPr>
+                          <w:rFonts w:ascii="Cambria Math" w:hAnsi="Cambria Math"/>
+                        </w:rPr>
+                        <m:t>nπt</m:t>
+                      </m:r>
+                    </m:num>
+                    <m:den>
+                      <m:r>
+                        <w:rPr>
+                          <w:rFonts w:ascii="Cambria Math" w:hAnsi="Cambria Math"/>
+                        </w:rPr>
+                        <m:t>50</m:t>
+                      </m:r>
+                    </m:den>
+                  </m:f>
+                </m:e>
+              </m:func>
+              <m:r>
+                <w:rPr>
+                  <w:rFonts w:ascii="Cambria Math" w:hAnsi="Cambria Math"/>
+                </w:rPr>
+                <m:t>+</m:t>
+              </m:r>
+              <m:func>
+                <m:funcPr>
+                  <m:ctrlPr>
+                    <w:rPr>
+                      <w:rFonts w:ascii="Cambria Math" w:hAnsi="Cambria Math"/>
+                      <w:i/>
+                    </w:rPr>
+                  </m:ctrlPr>
+                </m:funcPr>
+                <m:fName>
+                  <m:r>
+                    <m:rPr>
+                      <m:sty m:val="p"/>
+                    </m:rPr>
+                    <w:rPr>
+                      <w:rFonts w:ascii="Cambria Math" w:hAnsi="Cambria Math"/>
+                    </w:rPr>
+                    <m:t>cos</m:t>
+                  </m:r>
+                </m:fName>
+                <m:e>
+                  <m:f>
+                    <m:fPr>
+                      <m:ctrlPr>
+                        <w:rPr>
+                          <w:rFonts w:ascii="Cambria Math" w:hAnsi="Cambria Math"/>
+                          <w:i/>
+                        </w:rPr>
+                      </m:ctrlPr>
+                    </m:fPr>
+                    <m:num>
+                      <m:r>
+                        <w:rPr>
+                          <w:rFonts w:ascii="Cambria Math" w:hAnsi="Cambria Math"/>
+                        </w:rPr>
+                        <m:t>nπ</m:t>
+                      </m:r>
+                      <m:d>
+                        <m:dPr>
+                          <m:ctrlPr>
+                            <w:rPr>
+                              <w:rFonts w:ascii="Cambria Math" w:hAnsi="Cambria Math"/>
+                              <w:i/>
+                            </w:rPr>
+                          </m:ctrlPr>
+                        </m:dPr>
+                        <m:e>
+                          <m:r>
+                            <w:rPr>
+                              <w:rFonts w:ascii="Cambria Math" w:hAnsi="Cambria Math"/>
+                            </w:rPr>
+                            <m:t>t-50</m:t>
+                          </m:r>
+                        </m:e>
+                      </m:d>
+                    </m:num>
+                    <m:den>
+                      <m:r>
+                        <w:rPr>
+                          <w:rFonts w:ascii="Cambria Math" w:hAnsi="Cambria Math"/>
+                        </w:rPr>
+                        <m:t>50</m:t>
+                      </m:r>
+                    </m:den>
+                  </m:f>
+                </m:e>
+              </m:func>
+              <m:r>
+                <w:rPr>
+                  <w:rFonts w:ascii="Cambria Math" w:hAnsi="Cambria Math"/>
+                </w:rPr>
+                <m:t>)</m:t>
+              </m:r>
+            </m:e>
+          </m:nary>
+          <m:r>
+            <w:rPr>
+              <w:rFonts w:ascii="Cambria Math" w:hAnsi="Cambria Math"/>
+            </w:rPr>
+            <m:t>δt</m:t>
+          </m:r>
+        </m:oMath>
+      </m:oMathPara>
+    </w:p>
+    <w:p>
+      <w:pPr>
+        <w:rPr>
+          <w:rFonts w:ascii="Times New Roman" w:eastAsiaTheme="minorEastAsia" w:hAnsi="Times New Roman" w:cs="Times New Roman"/>
+        </w:rPr>
+      </w:pPr>
+      <m:oMathPara>
+        <m:oMath>
+          <m:sSub>
+            <m:sSubPr>
+              <m:ctrlPr>
+                <w:rPr>
+                  <w:rFonts w:ascii="Cambria Math" w:hAnsi="Cambria Math"/>
+                  <w:i/>
+                </w:rPr>
+              </m:ctrlPr>
+            </m:sSubPr>
+            <m:e>
+              <m:r>
+                <w:rPr>
+                  <w:rFonts w:ascii="Cambria Math" w:hAnsi="Cambria Math"/>
+                </w:rPr>
+                <m:t>b</m:t>
+              </m:r>
+            </m:e>
+            <m:sub>
+              <m:r>
+                <w:rPr>
+                  <w:rFonts w:ascii="Cambria Math" w:hAnsi="Cambria Math"/>
+                </w:rPr>
+                <m:t>n</m:t>
+              </m:r>
+            </m:sub>
+          </m:sSub>
+          <m:r>
+            <w:rPr>
+              <w:rFonts w:ascii="Cambria Math" w:hAnsi="Cambria Math"/>
+            </w:rPr>
+            <m:t>=</m:t>
+          </m:r>
+          <m:f>
+            <m:fPr>
+              <m:ctrlPr>
+                <w:rPr>
+                  <w:rFonts w:ascii="Cambria Math" w:hAnsi="Cambria Math"/>
+                  <w:i/>
+                </w:rPr>
+              </m:ctrlPr>
+            </m:fPr>
+            <m:num>
+              <m:r>
+                <w:rPr>
+                  <w:rFonts w:ascii="Cambria Math" w:hAnsi="Cambria Math"/>
+                </w:rPr>
+                <m:t>1</m:t>
+              </m:r>
+            </m:num>
+            <m:den>
+              <m:r>
+                <w:rPr>
+                  <w:rFonts w:ascii="Cambria Math" w:hAnsi="Cambria Math"/>
+                </w:rPr>
+                <m:t>50</m:t>
+              </m:r>
+            </m:den>
+          </m:f>
+          <m:nary>
+            <m:naryPr>
+              <m:chr m:val="∑"/>
+              <m:limLoc m:val="undOvr"/>
+              <m:ctrlPr>
+                <w:rPr>
+                  <w:rFonts w:ascii="Cambria Math" w:hAnsi="Cambria Math"/>
+                  <w:i/>
+                </w:rPr>
+              </m:ctrlPr>
+            </m:naryPr>
+            <m:sub>
+              <m:r>
+                <w:rPr>
+                  <w:rFonts w:ascii="Cambria Math" w:hAnsi="Cambria Math"/>
+                </w:rPr>
+                <m:t>t=850</m:t>
+              </m:r>
+            </m:sub>
+            <m:sup>
+              <m:r>
+                <w:rPr>
+                  <w:rFonts w:ascii="Cambria Math" w:hAnsi="Cambria Math"/>
+                </w:rPr>
+                <m:t>900</m:t>
+              </m:r>
+            </m:sup>
+            <m:e>
+              <m:r>
+                <w:rPr>
+                  <w:rFonts w:ascii="Cambria Math" w:hAnsi="Cambria Math"/>
+                </w:rPr>
+                <m:t>f</m:t>
+              </m:r>
+              <m:d>
+                <m:dPr>
+                  <m:ctrlPr>
+                    <w:rPr>
+                      <w:rFonts w:ascii="Cambria Math" w:hAnsi="Cambria Math"/>
+                      <w:i/>
+                    </w:rPr>
+                  </m:ctrlPr>
+                </m:dPr>
+                <m:e>
+                  <m:r>
+                    <w:rPr>
+                      <w:rFonts w:ascii="Cambria Math" w:hAnsi="Cambria Math"/>
+                    </w:rPr>
+                    <m:t>x</m:t>
+                  </m:r>
+                </m:e>
+              </m:d>
+              <m:r>
+                <w:rPr>
+                  <w:rFonts w:ascii="Cambria Math" w:hAnsi="Cambria Math"/>
+                </w:rPr>
+                <m:t>(</m:t>
+              </m:r>
+              <m:func>
+                <m:funcPr>
+                  <m:ctrlPr>
+                    <w:rPr>
+                      <w:rFonts w:ascii="Cambria Math" w:hAnsi="Cambria Math"/>
+                    </w:rPr>
+                  </m:ctrlPr>
+                </m:funcPr>
+                <m:fName>
+                  <m:r>
+                    <m:rPr>
+                      <m:sty m:val="p"/>
+                    </m:rPr>
+                    <w:rPr>
+                      <w:rFonts w:ascii="Cambria Math" w:hAnsi="Cambria Math"/>
+                    </w:rPr>
+                    <m:t>sin</m:t>
+                  </m:r>
+                </m:fName>
+                <m:e>
+                  <m:f>
+                    <m:fPr>
+                      <m:ctrlPr>
+                        <w:rPr>
+                          <w:rFonts w:ascii="Cambria Math" w:hAnsi="Cambria Math"/>
+                          <w:i/>
+                        </w:rPr>
+                      </m:ctrlPr>
+                    </m:fPr>
+                    <m:num>
+                      <m:r>
+                        <w:rPr>
+                          <w:rFonts w:ascii="Cambria Math" w:hAnsi="Cambria Math"/>
+                        </w:rPr>
+                        <m:t>nπt</m:t>
+                      </m:r>
+                    </m:num>
+                    <m:den>
+                      <m:r>
+                        <w:rPr>
+                          <w:rFonts w:ascii="Cambria Math" w:hAnsi="Cambria Math"/>
+                        </w:rPr>
+                        <m:t>50</m:t>
+                      </m:r>
+                    </m:den>
+                  </m:f>
+                </m:e>
+              </m:func>
+              <m:r>
+                <w:rPr>
+                  <w:rFonts w:ascii="Cambria Math" w:hAnsi="Cambria Math"/>
+                </w:rPr>
+                <m:t>+</m:t>
+              </m:r>
+              <m:func>
+                <m:funcPr>
+                  <m:ctrlPr>
+                    <w:rPr>
+                      <w:rFonts w:ascii="Cambria Math" w:hAnsi="Cambria Math"/>
+                      <w:i/>
+                    </w:rPr>
+                  </m:ctrlPr>
+                </m:funcPr>
+                <m:fName>
+                  <m:r>
+                    <m:rPr>
+                      <m:sty m:val="p"/>
+                    </m:rPr>
+                    <w:rPr>
+                      <w:rFonts w:ascii="Cambria Math" w:hAnsi="Cambria Math"/>
+                    </w:rPr>
+                    <m:t>sin</m:t>
+                  </m:r>
+                </m:fName>
+                <m:e>
+                  <m:f>
+                    <m:fPr>
+                      <m:ctrlPr>
+                        <w:rPr>
+                          <w:rFonts w:ascii="Cambria Math" w:hAnsi="Cambria Math"/>
+                          <w:i/>
+                        </w:rPr>
+                      </m:ctrlPr>
+                    </m:fPr>
+                    <m:num>
+                      <m:r>
+                        <w:rPr>
+                          <w:rFonts w:ascii="Cambria Math" w:hAnsi="Cambria Math"/>
+                        </w:rPr>
+                        <m:t>nπ</m:t>
+                      </m:r>
+                      <m:d>
+                        <m:dPr>
+                          <m:ctrlPr>
+                            <w:rPr>
+                              <w:rFonts w:ascii="Cambria Math" w:hAnsi="Cambria Math"/>
+                              <w:i/>
+                            </w:rPr>
+                          </m:ctrlPr>
+                        </m:dPr>
+                        <m:e>
+                          <m:r>
+                            <w:rPr>
+                              <w:rFonts w:ascii="Cambria Math" w:hAnsi="Cambria Math"/>
+                            </w:rPr>
+                            <m:t>t-50</m:t>
+                          </m:r>
+                        </m:e>
+                      </m:d>
+                    </m:num>
+                    <m:den>
+                      <m:r>
+                        <w:rPr>
+                          <w:rFonts w:ascii="Cambria Math" w:hAnsi="Cambria Math"/>
+                        </w:rPr>
+                        <m:t>50</m:t>
+                      </m:r>
+                    </m:den>
+                  </m:f>
+                </m:e>
+              </m:func>
+              <m:r>
+                <w:rPr>
+                  <w:rFonts w:ascii="Cambria Math" w:hAnsi="Cambria Math"/>
+                </w:rPr>
+                <m:t>)</m:t>
+              </m:r>
+            </m:e>
+          </m:nary>
+          <m:r>
+            <w:rPr>
+              <w:rFonts w:ascii="Cambria Math" w:hAnsi="Cambria Math"/>
+            </w:rPr>
+            <m:t>δt</m:t>
+          </m:r>
+        </m:oMath>
+      </m:oMathPara>
+    </w:p>
+    <w:p/>
+    <w:p>
+      <w:pPr>
         <w:rPr>
           <w:rFonts w:ascii="Times New Roman" w:hAnsi="Times New Roman" w:cs="Times New Roman"/>
           <w:sz w:val="24"/>
         </w:rPr>
-        <w:t xml:space="preserve"> would have to be calculated slightly differently. As the sine expansion is not symmetric about the y axis, the value for </w:t>
-      </w:r>
-      <w:proofErr w:type="spellStart"/>
+      </w:pPr>
       <w:r>
         <w:rPr>
           <w:rFonts w:ascii="Times New Roman" w:hAnsi="Times New Roman" w:cs="Times New Roman"/>
           <w:sz w:val="24"/>
         </w:rPr>
-        <w:t>b</w:t>
+        <w:t xml:space="preserve">This calculation can be completed in MATLAB through a pair of nested for loops, calculating the values of the coefficients over the range of </w:t>
       </w:r>
       <w:r>
         <w:rPr>
           <w:rFonts w:ascii="Times New Roman" w:hAnsi="Times New Roman" w:cs="Times New Roman"/>
           <w:sz w:val="24"/>
-          <w:vertAlign w:val="subscript"/>
-        </w:rPr>
-        <w:t>n</w:t>
-      </w:r>
-      <w:proofErr w:type="spellEnd"/>
+        </w:rPr>
+        <w:t>t</w:t>
+      </w:r>
       <w:r>
         <w:rPr>
           <w:rFonts w:ascii="Times New Roman" w:hAnsi="Times New Roman" w:cs="Times New Roman"/>
           <w:sz w:val="24"/>
         </w:rPr>
-        <w:t xml:space="preserve"> would have to be calculated from -50s to 0s and from 0s to 50s and then added together. The values for the density would stay the same over both intervals.</w:t>
-      </w:r>
-    </w:p>
-    <w:p/>
-    <w:p>
-      <w:pPr>
+        <w:t xml:space="preserve"> values from </w:t>
+      </w:r>
+      <w:r>
         <w:rPr>
           <w:rFonts w:ascii="Times New Roman" w:hAnsi="Times New Roman" w:cs="Times New Roman"/>
           <w:sz w:val="24"/>
         </w:rPr>
-      </w:pPr>
+        <w:t>8</w:t>
+      </w:r>
       <w:r>
         <w:rPr>
           <w:rFonts w:ascii="Times New Roman" w:hAnsi="Times New Roman" w:cs="Times New Roman"/>
           <w:sz w:val="24"/>
         </w:rPr>
-        <w:t>This calculation can be completed in MATLAB through a pair of nested for loops, calculating the values of the coefficients over the range of x values from -50s to 50s and determining those values for each of the n number of terms (5, 7, and 10 in this case).</w:t>
-      </w:r>
+        <w:t>50s to 50s and determining those values for each of the n number of terms (5, 7, and 10 in this case).</w:t>
+      </w:r>
+      <w:bookmarkStart w:id="0" w:name="_GoBack"/>
+      <w:bookmarkEnd w:id="0"/>
     </w:p>
     <w:p>
       <w:pPr>
@@ -2866,6 +3577,7 @@
         <w:rPr>
           <w:noProof/>
         </w:rPr>
+        <w:lastRenderedPageBreak/>
         <w:drawing>
           <wp:inline distT="0" distB="0" distL="0" distR="0" wp14:anchorId="538F6432" wp14:editId="43947729">
             <wp:extent cx="5248275" cy="3057525"/>
@@ -2927,7 +3639,6 @@
         <w:rPr>
           <w:noProof/>
         </w:rPr>
-        <w:lastRenderedPageBreak/>
         <w:drawing>
           <wp:inline distT="0" distB="0" distL="0" distR="0" wp14:anchorId="7DC2507D" wp14:editId="3E0B3725">
             <wp:extent cx="5286375" cy="3076575"/>
@@ -2989,6 +3700,7 @@
         <w:rPr>
           <w:noProof/>
         </w:rPr>
+        <w:lastRenderedPageBreak/>
         <w:drawing>
           <wp:inline distT="0" distB="0" distL="0" distR="0" wp14:anchorId="025B1B5F" wp14:editId="0A972F60">
             <wp:extent cx="5324475" cy="3114675"/>
@@ -3122,6 +3834,7 @@
         <w:rPr>
           <w:noProof/>
         </w:rPr>
+        <w:lastRenderedPageBreak/>
         <w:drawing>
           <wp:inline distT="0" distB="0" distL="0" distR="0" wp14:anchorId="5B8D6F2D" wp14:editId="6E8B23C6">
             <wp:extent cx="5238750" cy="3095625"/>
@@ -3364,8 +4077,6 @@
         </w:rPr>
         <w:t>Real life example (LHC)-</w:t>
       </w:r>
-      <w:bookmarkStart w:id="0" w:name="_GoBack"/>
-      <w:bookmarkEnd w:id="0"/>
     </w:p>
     <w:p>
       <w:pPr>

</xml_diff>